<commit_message>
Se corrige el link de acceso al proyecto
</commit_message>
<xml_diff>
--- a/Documentacion/Manual de usuario.docx
+++ b/Documentacion/Manual de usuario.docx
@@ -10,6 +10,7 @@
           <w:docPartUnique/>
         </w:docPartObj>
       </w:sdtPr>
+      <w:sdtEndPr/>
       <w:sdtContent>
         <w:p>
           <w:r>
@@ -88,10 +89,11 @@
                                     <w:calendar w:val="gregorian"/>
                                   </w:date>
                                 </w:sdtPr>
+                                <w:sdtEndPr/>
                                 <w:sdtContent>
                                   <w:p>
                                     <w:pPr>
-                                      <w:pStyle w:val="NoSpacing"/>
+                                      <w:pStyle w:val="Sinespaciado"/>
                                       <w:jc w:val="right"/>
                                       <w:rPr>
                                         <w:color w:val="FFFFFF" w:themeColor="background1"/>
@@ -364,6 +366,7 @@
                                       <w:dataBinding w:prefixMappings="xmlns:ns0='http://purl.org/dc/elements/1.1/' xmlns:ns1='http://schemas.openxmlformats.org/package/2006/metadata/core-properties' " w:xpath="/ns1:coreProperties[1]/ns0:title[1]" w:storeItemID="{6C3C8BC8-F283-45AE-878A-BAB7291924A1}"/>
                                       <w:text/>
                                     </w:sdtPr>
+                                    <w:sdtEndPr/>
                                     <w:sdtContent>
                                       <w:r>
                                         <w:rPr>
@@ -616,7 +619,7 @@
                             <w:txbxContent>
                               <w:p>
                                 <w:pPr>
-                                  <w:pStyle w:val="NoSpacing"/>
+                                  <w:pStyle w:val="Sinespaciado"/>
                                   <w:rPr>
                                     <w:color w:val="7F7F7F" w:themeColor="text1" w:themeTint="80"/>
                                     <w:sz w:val="18"/>
@@ -637,6 +640,7 @@
                                     <w:dataBinding w:prefixMappings="xmlns:ns0='http://schemas.openxmlformats.org/officeDocument/2006/extended-properties' " w:xpath="/ns0:Properties[1]/ns0:Company[1]" w:storeItemID="{6668398D-A668-4E3E-A5EB-62B293D839F1}"/>
                                     <w:text/>
                                   </w:sdtPr>
+                                  <w:sdtEndPr/>
                                   <w:sdtContent>
                                     <w:r>
                                       <w:rPr>
@@ -821,10 +825,11 @@
                                   <w:dataBinding w:prefixMappings="xmlns:ns0='http://purl.org/dc/elements/1.1/' xmlns:ns1='http://schemas.openxmlformats.org/package/2006/metadata/core-properties' " w:xpath="/ns1:coreProperties[1]/ns0:subject[1]" w:storeItemID="{6C3C8BC8-F283-45AE-878A-BAB7291924A1}"/>
                                   <w:text/>
                                 </w:sdtPr>
+                                <w:sdtEndPr/>
                                 <w:sdtContent>
                                   <w:p>
                                     <w:pPr>
-                                      <w:pStyle w:val="NoSpacing"/>
+                                      <w:pStyle w:val="Sinespaciado"/>
                                       <w:spacing w:before="40" w:after="40"/>
                                       <w:rPr>
                                         <w:caps/>
@@ -856,7 +861,7 @@
                               </w:sdt>
                               <w:p>
                                 <w:pPr>
-                                  <w:pStyle w:val="NoSpacing"/>
+                                  <w:pStyle w:val="Sinespaciado"/>
                                   <w:spacing w:before="40" w:after="40"/>
                                   <w:rPr>
                                     <w:caps/>
@@ -995,35 +1000,19 @@
             <w:lastRenderedPageBreak/>
             <w:t xml:space="preserve">Se ingresa al link </w:t>
           </w:r>
-          <w:r>
-            <w:fldChar w:fldCharType="begin"/>
-          </w:r>
-          <w:r>
-            <w:rPr>
-              <w:lang w:val="en-US"/>
-            </w:rPr>
-            <w:instrText>HYPERLINK "file:///C:/Users/barri/hash-generator-api-front-1/index.html"</w:instrText>
-          </w:r>
-          <w:r>
-            <w:fldChar w:fldCharType="separate"/>
-          </w:r>
-          <w:r>
-            <w:rPr>
-              <w:rStyle w:val="Hyperlink"/>
-              <w:lang w:val="en-US"/>
-            </w:rPr>
-            <w:t>file:///C:/Users/barri/hash-generator-api-front-1/index.html</w:t>
-          </w:r>
-          <w:r>
-            <w:rPr>
-              <w:rStyle w:val="Hyperlink"/>
-            </w:rPr>
-            <w:fldChar w:fldCharType="end"/>
-          </w:r>
+          <w:hyperlink r:id="rId7" w:history="1">
+            <w:r>
+              <w:rPr>
+                <w:rStyle w:val="Hipervnculo"/>
+                <w:lang w:val="en-US"/>
+              </w:rPr>
+              <w:t>/hash-generator-api-front-1/index.html</w:t>
+            </w:r>
+          </w:hyperlink>
         </w:p>
         <w:p>
           <w:pPr>
-            <w:pStyle w:val="ListParagraph"/>
+            <w:pStyle w:val="Prrafodelista"/>
             <w:ind w:left="0" w:right="-676"/>
             <w:jc w:val="center"/>
           </w:pPr>
@@ -1047,7 +1036,7 @@
                         <pic:cNvPicPr/>
                       </pic:nvPicPr>
                       <pic:blipFill rotWithShape="1">
-                        <a:blip r:embed="rId7"/>
+                        <a:blip r:embed="rId8"/>
                         <a:srcRect b="19759"/>
                         <a:stretch/>
                       </pic:blipFill>
@@ -1084,7 +1073,7 @@
         </w:p>
         <w:p>
           <w:pPr>
-            <w:pStyle w:val="ListParagraph"/>
+            <w:pStyle w:val="Prrafodelista"/>
             <w:ind w:left="0" w:firstLine="426"/>
           </w:pPr>
           <w:r>
@@ -1111,7 +1100,7 @@
         </w:p>
         <w:p>
           <w:pPr>
-            <w:pStyle w:val="ListParagraph"/>
+            <w:pStyle w:val="Prrafodelista"/>
             <w:ind w:left="0" w:firstLine="426"/>
           </w:pPr>
           <w:r>
@@ -1152,7 +1141,7 @@
         </w:p>
         <w:p>
           <w:pPr>
-            <w:pStyle w:val="ListParagraph"/>
+            <w:pStyle w:val="Prrafodelista"/>
             <w:ind w:left="0" w:right="-676"/>
             <w:jc w:val="center"/>
           </w:pPr>
@@ -1176,7 +1165,7 @@
                         <pic:cNvPicPr/>
                       </pic:nvPicPr>
                       <pic:blipFill>
-                        <a:blip r:embed="rId8"/>
+                        <a:blip r:embed="rId9"/>
                         <a:stretch>
                           <a:fillRect/>
                         </a:stretch>
@@ -1209,7 +1198,7 @@
         </w:p>
         <w:p>
           <w:pPr>
-            <w:pStyle w:val="ListParagraph"/>
+            <w:pStyle w:val="Prrafodelista"/>
             <w:ind w:left="426" w:right="-676"/>
           </w:pPr>
           <w:r>
@@ -1233,7 +1222,7 @@
         </w:p>
         <w:p>
           <w:pPr>
-            <w:pStyle w:val="ListParagraph"/>
+            <w:pStyle w:val="Prrafodelista"/>
             <w:jc w:val="center"/>
           </w:pPr>
           <w:r>
@@ -1256,7 +1245,7 @@
                         <pic:cNvPicPr/>
                       </pic:nvPicPr>
                       <pic:blipFill>
-                        <a:blip r:embed="rId9"/>
+                        <a:blip r:embed="rId10"/>
                         <a:stretch>
                           <a:fillRect/>
                         </a:stretch>
@@ -1289,31 +1278,30 @@
         </w:p>
         <w:p>
           <w:pPr>
-            <w:pStyle w:val="ListParagraph"/>
+            <w:pStyle w:val="Prrafodelista"/>
             <w:jc w:val="center"/>
           </w:pPr>
         </w:p>
         <w:p>
           <w:pPr>
-            <w:pStyle w:val="ListParagraph"/>
+            <w:pStyle w:val="Prrafodelista"/>
             <w:numPr>
               <w:ilvl w:val="0"/>
               <w:numId w:val="1"/>
             </w:numPr>
           </w:pPr>
           <w:r>
-            <w:lastRenderedPageBreak/>
             <w:t>Generar hash a un archivo:</w:t>
           </w:r>
         </w:p>
         <w:p>
           <w:pPr>
-            <w:pStyle w:val="ListParagraph"/>
+            <w:pStyle w:val="Prrafodelista"/>
           </w:pPr>
         </w:p>
         <w:p>
           <w:pPr>
-            <w:pStyle w:val="ListParagraph"/>
+            <w:pStyle w:val="Prrafodelista"/>
             <w:numPr>
               <w:ilvl w:val="0"/>
               <w:numId w:val="5"/>
@@ -1326,7 +1314,7 @@
         </w:p>
         <w:p>
           <w:pPr>
-            <w:pStyle w:val="ListParagraph"/>
+            <w:pStyle w:val="Prrafodelista"/>
             <w:ind w:left="0"/>
             <w:jc w:val="center"/>
           </w:pPr>
@@ -1350,7 +1338,7 @@
                         <pic:cNvPicPr/>
                       </pic:nvPicPr>
                       <pic:blipFill>
-                        <a:blip r:embed="rId10"/>
+                        <a:blip r:embed="rId11"/>
                         <a:stretch>
                           <a:fillRect/>
                         </a:stretch>
@@ -1383,7 +1371,7 @@
         </w:p>
         <w:p>
           <w:pPr>
-            <w:pStyle w:val="ListParagraph"/>
+            <w:pStyle w:val="Prrafodelista"/>
             <w:numPr>
               <w:ilvl w:val="0"/>
               <w:numId w:val="5"/>
@@ -1398,7 +1386,7 @@
         </w:p>
         <w:p>
           <w:pPr>
-            <w:pStyle w:val="ListParagraph"/>
+            <w:pStyle w:val="Prrafodelista"/>
             <w:ind w:left="0"/>
             <w:jc w:val="center"/>
           </w:pPr>
@@ -1422,7 +1410,7 @@
                         <pic:cNvPicPr/>
                       </pic:nvPicPr>
                       <pic:blipFill>
-                        <a:blip r:embed="rId11"/>
+                        <a:blip r:embed="rId12"/>
                         <a:stretch>
                           <a:fillRect/>
                         </a:stretch>
@@ -1472,7 +1460,7 @@
                         <pic:cNvPicPr/>
                       </pic:nvPicPr>
                       <pic:blipFill>
-                        <a:blip r:embed="rId12"/>
+                        <a:blip r:embed="rId13"/>
                         <a:stretch>
                           <a:fillRect/>
                         </a:stretch>
@@ -1505,7 +1493,7 @@
         </w:p>
         <w:p>
           <w:pPr>
-            <w:pStyle w:val="ListParagraph"/>
+            <w:pStyle w:val="Prrafodelista"/>
             <w:numPr>
               <w:ilvl w:val="0"/>
               <w:numId w:val="5"/>
@@ -1513,25 +1501,17 @@
           </w:pPr>
           <w:r>
             <w:lastRenderedPageBreak/>
-            <w:t xml:space="preserve">En la parte inferior se ingresa el hash el cual se debe comparar con el resultado que va a generar la </w:t>
-          </w:r>
-          <w:proofErr w:type="spellStart"/>
-          <w:r>
-            <w:t>pagina</w:t>
-          </w:r>
-          <w:proofErr w:type="spellEnd"/>
-          <w:r>
-            <w:t>.</w:t>
+            <w:t>En la parte inferior se ingresa el hash el cual se debe comparar con el resultado que va a generar la pagina.</w:t>
           </w:r>
         </w:p>
         <w:p>
           <w:pPr>
-            <w:pStyle w:val="ListParagraph"/>
+            <w:pStyle w:val="Prrafodelista"/>
           </w:pPr>
         </w:p>
         <w:p>
           <w:pPr>
-            <w:pStyle w:val="ListParagraph"/>
+            <w:pStyle w:val="Prrafodelista"/>
             <w:jc w:val="center"/>
           </w:pPr>
           <w:r>
@@ -1554,7 +1534,7 @@
                         <pic:cNvPicPr/>
                       </pic:nvPicPr>
                       <pic:blipFill>
-                        <a:blip r:embed="rId13"/>
+                        <a:blip r:embed="rId14"/>
                         <a:stretch>
                           <a:fillRect/>
                         </a:stretch>
@@ -1587,12 +1567,12 @@
         </w:p>
         <w:p>
           <w:pPr>
-            <w:pStyle w:val="ListParagraph"/>
+            <w:pStyle w:val="Prrafodelista"/>
           </w:pPr>
         </w:p>
         <w:p>
           <w:pPr>
-            <w:pStyle w:val="ListParagraph"/>
+            <w:pStyle w:val="Prrafodelista"/>
             <w:numPr>
               <w:ilvl w:val="0"/>
               <w:numId w:val="5"/>
@@ -1610,12 +1590,12 @@
         </w:p>
         <w:p>
           <w:pPr>
-            <w:pStyle w:val="ListParagraph"/>
+            <w:pStyle w:val="Prrafodelista"/>
           </w:pPr>
         </w:p>
         <w:p>
           <w:pPr>
-            <w:pStyle w:val="ListParagraph"/>
+            <w:pStyle w:val="Prrafodelista"/>
             <w:ind w:right="-578"/>
             <w:jc w:val="center"/>
           </w:pPr>
@@ -1639,7 +1619,7 @@
                         <pic:cNvPicPr/>
                       </pic:nvPicPr>
                       <pic:blipFill>
-                        <a:blip r:embed="rId14"/>
+                        <a:blip r:embed="rId15"/>
                         <a:stretch>
                           <a:fillRect/>
                         </a:stretch>
@@ -1672,7 +1652,7 @@
         </w:p>
         <w:p>
           <w:pPr>
-            <w:pStyle w:val="ListParagraph"/>
+            <w:pStyle w:val="Prrafodelista"/>
             <w:ind w:firstLine="696"/>
             <w:jc w:val="center"/>
             <w:rPr>
@@ -1694,7 +1674,7 @@
         </w:p>
         <w:p>
           <w:pPr>
-            <w:pStyle w:val="ListParagraph"/>
+            <w:pStyle w:val="Prrafodelista"/>
             <w:ind w:firstLine="696"/>
             <w:jc w:val="center"/>
             <w:rPr>
@@ -1716,12 +1696,12 @@
         </w:p>
         <w:p>
           <w:pPr>
-            <w:pStyle w:val="ListParagraph"/>
+            <w:pStyle w:val="Prrafodelista"/>
           </w:pPr>
         </w:p>
         <w:p>
           <w:pPr>
-            <w:pStyle w:val="ListParagraph"/>
+            <w:pStyle w:val="Prrafodelista"/>
             <w:ind w:left="0"/>
             <w:jc w:val="center"/>
           </w:pPr>
@@ -1746,7 +1726,7 @@
                         <pic:cNvPicPr/>
                       </pic:nvPicPr>
                       <pic:blipFill>
-                        <a:blip r:embed="rId15"/>
+                        <a:blip r:embed="rId16"/>
                         <a:stretch>
                           <a:fillRect/>
                         </a:stretch>
@@ -1779,7 +1759,7 @@
         </w:p>
         <w:p>
           <w:pPr>
-            <w:pStyle w:val="ListParagraph"/>
+            <w:pStyle w:val="Prrafodelista"/>
             <w:ind w:left="0" w:firstLine="708"/>
             <w:jc w:val="center"/>
             <w:rPr>
@@ -1819,7 +1799,7 @@
         </w:p>
         <w:p>
           <w:pPr>
-            <w:pStyle w:val="ListParagraph"/>
+            <w:pStyle w:val="Prrafodelista"/>
             <w:ind w:left="0" w:firstLine="708"/>
             <w:jc w:val="center"/>
             <w:rPr>
@@ -1850,7 +1830,7 @@
         </w:p>
         <w:p>
           <w:pPr>
-            <w:pStyle w:val="ListParagraph"/>
+            <w:pStyle w:val="Prrafodelista"/>
             <w:ind w:left="0"/>
           </w:pPr>
         </w:p>
@@ -1875,7 +1855,7 @@
     </w:p>
     <w:p>
       <w:pPr>
-        <w:pStyle w:val="ListParagraph"/>
+        <w:pStyle w:val="Prrafodelista"/>
         <w:numPr>
           <w:ilvl w:val="0"/>
           <w:numId w:val="8"/>
@@ -1909,7 +1889,7 @@
                     <pic:cNvPicPr/>
                   </pic:nvPicPr>
                   <pic:blipFill>
-                    <a:blip r:embed="rId16"/>
+                    <a:blip r:embed="rId17"/>
                     <a:stretch>
                       <a:fillRect/>
                     </a:stretch>
@@ -1942,7 +1922,7 @@
     </w:p>
     <w:p>
       <w:pPr>
-        <w:pStyle w:val="ListParagraph"/>
+        <w:pStyle w:val="Prrafodelista"/>
         <w:numPr>
           <w:ilvl w:val="0"/>
           <w:numId w:val="8"/>
@@ -1960,7 +1940,7 @@
     </w:p>
     <w:p>
       <w:pPr>
-        <w:pStyle w:val="ListParagraph"/>
+        <w:pStyle w:val="Prrafodelista"/>
         <w:ind w:left="0"/>
         <w:jc w:val="center"/>
       </w:pPr>
@@ -1985,7 +1965,7 @@
                     <pic:cNvPicPr/>
                   </pic:nvPicPr>
                   <pic:blipFill>
-                    <a:blip r:embed="rId17"/>
+                    <a:blip r:embed="rId18"/>
                     <a:stretch>
                       <a:fillRect/>
                     </a:stretch>
@@ -2018,25 +1998,25 @@
     </w:p>
     <w:p>
       <w:pPr>
-        <w:pStyle w:val="ListParagraph"/>
+        <w:pStyle w:val="Prrafodelista"/>
         <w:ind w:left="0"/>
       </w:pPr>
     </w:p>
     <w:p>
       <w:pPr>
-        <w:pStyle w:val="ListParagraph"/>
+        <w:pStyle w:val="Prrafodelista"/>
         <w:ind w:left="0"/>
       </w:pPr>
     </w:p>
     <w:p>
       <w:pPr>
-        <w:pStyle w:val="ListParagraph"/>
+        <w:pStyle w:val="Prrafodelista"/>
         <w:ind w:left="0"/>
       </w:pPr>
     </w:p>
     <w:p>
       <w:pPr>
-        <w:pStyle w:val="ListParagraph"/>
+        <w:pStyle w:val="Prrafodelista"/>
         <w:numPr>
           <w:ilvl w:val="0"/>
           <w:numId w:val="8"/>
@@ -2051,12 +2031,12 @@
     </w:p>
     <w:p>
       <w:pPr>
-        <w:pStyle w:val="ListParagraph"/>
+        <w:pStyle w:val="Prrafodelista"/>
       </w:pPr>
     </w:p>
     <w:p>
       <w:pPr>
-        <w:pStyle w:val="ListParagraph"/>
+        <w:pStyle w:val="Prrafodelista"/>
         <w:ind w:left="0"/>
         <w:jc w:val="center"/>
       </w:pPr>
@@ -2080,7 +2060,7 @@
                     <pic:cNvPicPr/>
                   </pic:nvPicPr>
                   <pic:blipFill>
-                    <a:blip r:embed="rId18"/>
+                    <a:blip r:embed="rId19"/>
                     <a:stretch>
                       <a:fillRect/>
                     </a:stretch>
@@ -2113,42 +2093,42 @@
     </w:p>
     <w:p>
       <w:pPr>
-        <w:pStyle w:val="ListParagraph"/>
+        <w:pStyle w:val="Prrafodelista"/>
         <w:ind w:left="0"/>
         <w:jc w:val="center"/>
       </w:pPr>
     </w:p>
     <w:p>
       <w:pPr>
-        <w:pStyle w:val="ListParagraph"/>
+        <w:pStyle w:val="Prrafodelista"/>
         <w:ind w:left="0"/>
         <w:jc w:val="center"/>
       </w:pPr>
     </w:p>
     <w:p>
       <w:pPr>
-        <w:pStyle w:val="ListParagraph"/>
+        <w:pStyle w:val="Prrafodelista"/>
         <w:ind w:left="0"/>
         <w:jc w:val="center"/>
       </w:pPr>
     </w:p>
     <w:p>
       <w:pPr>
-        <w:pStyle w:val="ListParagraph"/>
+        <w:pStyle w:val="Prrafodelista"/>
         <w:ind w:left="0"/>
         <w:jc w:val="center"/>
       </w:pPr>
     </w:p>
     <w:p>
       <w:pPr>
-        <w:pStyle w:val="ListParagraph"/>
+        <w:pStyle w:val="Prrafodelista"/>
         <w:ind w:left="0"/>
         <w:jc w:val="center"/>
       </w:pPr>
     </w:p>
     <w:p>
       <w:pPr>
-        <w:pStyle w:val="ListParagraph"/>
+        <w:pStyle w:val="Prrafodelista"/>
         <w:numPr>
           <w:ilvl w:val="0"/>
           <w:numId w:val="8"/>
@@ -2161,7 +2141,7 @@
     </w:p>
     <w:p>
       <w:pPr>
-        <w:pStyle w:val="ListParagraph"/>
+        <w:pStyle w:val="Prrafodelista"/>
         <w:ind w:left="0"/>
         <w:jc w:val="center"/>
       </w:pPr>
@@ -2185,7 +2165,7 @@
                     <pic:cNvPicPr/>
                   </pic:nvPicPr>
                   <pic:blipFill>
-                    <a:blip r:embed="rId19"/>
+                    <a:blip r:embed="rId20"/>
                     <a:stretch>
                       <a:fillRect/>
                     </a:stretch>
@@ -2218,13 +2198,13 @@
     </w:p>
     <w:p>
       <w:pPr>
-        <w:pStyle w:val="ListParagraph"/>
+        <w:pStyle w:val="Prrafodelista"/>
         <w:ind w:left="0"/>
       </w:pPr>
     </w:p>
     <w:p>
       <w:pPr>
-        <w:pStyle w:val="ListParagraph"/>
+        <w:pStyle w:val="Prrafodelista"/>
         <w:numPr>
           <w:ilvl w:val="0"/>
           <w:numId w:val="8"/>
@@ -2251,13 +2231,13 @@
     </w:p>
     <w:p>
       <w:pPr>
-        <w:pStyle w:val="ListParagraph"/>
+        <w:pStyle w:val="Prrafodelista"/>
         <w:ind w:left="0"/>
       </w:pPr>
     </w:p>
     <w:p>
       <w:pPr>
-        <w:pStyle w:val="ListParagraph"/>
+        <w:pStyle w:val="Prrafodelista"/>
         <w:ind w:left="0"/>
         <w:jc w:val="center"/>
       </w:pPr>
@@ -2281,7 +2261,7 @@
                     <pic:cNvPicPr/>
                   </pic:nvPicPr>
                   <pic:blipFill>
-                    <a:blip r:embed="rId20"/>
+                    <a:blip r:embed="rId21"/>
                     <a:stretch>
                       <a:fillRect/>
                     </a:stretch>
@@ -2314,7 +2294,7 @@
     </w:p>
     <w:p>
       <w:pPr>
-        <w:pStyle w:val="ListParagraph"/>
+        <w:pStyle w:val="Prrafodelista"/>
         <w:ind w:left="0"/>
         <w:jc w:val="center"/>
       </w:pPr>
@@ -2338,7 +2318,7 @@
                     <pic:cNvPicPr/>
                   </pic:nvPicPr>
                   <pic:blipFill>
-                    <a:blip r:embed="rId21"/>
+                    <a:blip r:embed="rId22"/>
                     <a:stretch>
                       <a:fillRect/>
                     </a:stretch>
@@ -2371,21 +2351,21 @@
     </w:p>
     <w:p>
       <w:pPr>
-        <w:pStyle w:val="ListParagraph"/>
+        <w:pStyle w:val="Prrafodelista"/>
         <w:ind w:left="0"/>
         <w:jc w:val="center"/>
       </w:pPr>
     </w:p>
     <w:p>
       <w:pPr>
-        <w:pStyle w:val="ListParagraph"/>
+        <w:pStyle w:val="Prrafodelista"/>
         <w:ind w:left="0"/>
         <w:jc w:val="center"/>
       </w:pPr>
     </w:p>
     <w:p>
       <w:pPr>
-        <w:pStyle w:val="ListParagraph"/>
+        <w:pStyle w:val="Prrafodelista"/>
         <w:ind w:left="0"/>
       </w:pPr>
       <w:r>
@@ -2395,13 +2375,13 @@
     </w:p>
     <w:p>
       <w:pPr>
-        <w:pStyle w:val="ListParagraph"/>
+        <w:pStyle w:val="Prrafodelista"/>
         <w:ind w:left="0"/>
       </w:pPr>
     </w:p>
     <w:p>
       <w:pPr>
-        <w:pStyle w:val="ListParagraph"/>
+        <w:pStyle w:val="Prrafodelista"/>
         <w:ind w:left="0"/>
       </w:pPr>
       <w:r>
@@ -2413,13 +2393,13 @@
     </w:p>
     <w:p>
       <w:pPr>
-        <w:pStyle w:val="ListParagraph"/>
+        <w:pStyle w:val="Prrafodelista"/>
         <w:ind w:left="0"/>
       </w:pPr>
     </w:p>
     <w:p>
       <w:pPr>
-        <w:pStyle w:val="ListParagraph"/>
+        <w:pStyle w:val="Prrafodelista"/>
         <w:ind w:left="0"/>
       </w:pPr>
       <w:r>
@@ -2442,7 +2422,7 @@
                     <pic:cNvPicPr/>
                   </pic:nvPicPr>
                   <pic:blipFill>
-                    <a:blip r:embed="rId22"/>
+                    <a:blip r:embed="rId23"/>
                     <a:stretch>
                       <a:fillRect/>
                     </a:stretch>
@@ -2475,13 +2455,13 @@
     </w:p>
     <w:p>
       <w:pPr>
-        <w:pStyle w:val="ListParagraph"/>
+        <w:pStyle w:val="Prrafodelista"/>
         <w:ind w:left="0"/>
       </w:pPr>
     </w:p>
     <w:p>
       <w:pPr>
-        <w:pStyle w:val="ListParagraph"/>
+        <w:pStyle w:val="Prrafodelista"/>
         <w:ind w:left="0"/>
       </w:pPr>
       <w:r>
@@ -2511,13 +2491,13 @@
     </w:p>
     <w:p>
       <w:pPr>
-        <w:pStyle w:val="ListParagraph"/>
+        <w:pStyle w:val="Prrafodelista"/>
         <w:ind w:left="0"/>
       </w:pPr>
     </w:p>
     <w:p>
       <w:pPr>
-        <w:pStyle w:val="ListParagraph"/>
+        <w:pStyle w:val="Prrafodelista"/>
         <w:ind w:left="0"/>
         <w:jc w:val="center"/>
       </w:pPr>
@@ -2541,7 +2521,7 @@
                     <pic:cNvPicPr/>
                   </pic:nvPicPr>
                   <pic:blipFill>
-                    <a:blip r:embed="rId23"/>
+                    <a:blip r:embed="rId24"/>
                     <a:stretch>
                       <a:fillRect/>
                     </a:stretch>
@@ -2574,14 +2554,14 @@
     </w:p>
     <w:p>
       <w:pPr>
-        <w:pStyle w:val="ListParagraph"/>
+        <w:pStyle w:val="Prrafodelista"/>
         <w:ind w:left="0"/>
         <w:jc w:val="center"/>
       </w:pPr>
     </w:p>
     <w:p>
       <w:pPr>
-        <w:pStyle w:val="ListParagraph"/>
+        <w:pStyle w:val="Prrafodelista"/>
         <w:ind w:left="0"/>
       </w:pPr>
       <w:r>
@@ -2591,7 +2571,7 @@
     </w:p>
     <w:p>
       <w:pPr>
-        <w:pStyle w:val="ListParagraph"/>
+        <w:pStyle w:val="Prrafodelista"/>
         <w:ind w:left="0"/>
         <w:jc w:val="center"/>
       </w:pPr>
@@ -2615,7 +2595,7 @@
                     <pic:cNvPicPr/>
                   </pic:nvPicPr>
                   <pic:blipFill>
-                    <a:blip r:embed="rId24"/>
+                    <a:blip r:embed="rId25"/>
                     <a:stretch>
                       <a:fillRect/>
                     </a:stretch>
@@ -2648,7 +2628,7 @@
     </w:p>
     <w:p>
       <w:pPr>
-        <w:pStyle w:val="ListParagraph"/>
+        <w:pStyle w:val="Prrafodelista"/>
         <w:ind w:left="0"/>
         <w:jc w:val="center"/>
       </w:pPr>
@@ -3819,13 +3799,13 @@
     <w:name w:val="Normal"/>
     <w:qFormat/>
   </w:style>
-  <w:style w:type="character" w:default="1" w:styleId="DefaultParagraphFont">
+  <w:style w:type="character" w:default="1" w:styleId="Fuentedeprrafopredeter">
     <w:name w:val="Default Paragraph Font"/>
     <w:uiPriority w:val="1"/>
     <w:semiHidden/>
     <w:unhideWhenUsed/>
   </w:style>
-  <w:style w:type="table" w:default="1" w:styleId="TableNormal">
+  <w:style w:type="table" w:default="1" w:styleId="Tablanormal">
     <w:name w:val="Normal Table"/>
     <w:uiPriority w:val="99"/>
     <w:semiHidden/>
@@ -3840,15 +3820,15 @@
       </w:tblCellMar>
     </w:tblPr>
   </w:style>
-  <w:style w:type="numbering" w:default="1" w:styleId="NoList">
+  <w:style w:type="numbering" w:default="1" w:styleId="Sinlista">
     <w:name w:val="No List"/>
     <w:uiPriority w:val="99"/>
     <w:semiHidden/>
     <w:unhideWhenUsed/>
   </w:style>
-  <w:style w:type="paragraph" w:styleId="NoSpacing">
+  <w:style w:type="paragraph" w:styleId="Sinespaciado">
     <w:name w:val="No Spacing"/>
-    <w:link w:val="NoSpacingChar"/>
+    <w:link w:val="SinespaciadoCar"/>
     <w:uiPriority w:val="1"/>
     <w:qFormat/>
     <w:rsid w:val="00084980"/>
@@ -3860,10 +3840,10 @@
       <w:lang w:val="es-CO" w:eastAsia="es-CO"/>
     </w:rPr>
   </w:style>
-  <w:style w:type="character" w:customStyle="1" w:styleId="NoSpacingChar">
-    <w:name w:val="No Spacing Char"/>
-    <w:basedOn w:val="DefaultParagraphFont"/>
-    <w:link w:val="NoSpacing"/>
+  <w:style w:type="character" w:customStyle="1" w:styleId="SinespaciadoCar">
+    <w:name w:val="Sin espaciado Car"/>
+    <w:basedOn w:val="Fuentedeprrafopredeter"/>
+    <w:link w:val="Sinespaciado"/>
     <w:uiPriority w:val="1"/>
     <w:rsid w:val="00084980"/>
     <w:rPr>
@@ -3871,7 +3851,7 @@
       <w:lang w:val="es-CO" w:eastAsia="es-CO"/>
     </w:rPr>
   </w:style>
-  <w:style w:type="paragraph" w:styleId="ListParagraph">
+  <w:style w:type="paragraph" w:styleId="Prrafodelista">
     <w:name w:val="List Paragraph"/>
     <w:basedOn w:val="Normal"/>
     <w:uiPriority w:val="34"/>
@@ -3882,9 +3862,9 @@
       <w:contextualSpacing/>
     </w:pPr>
   </w:style>
-  <w:style w:type="character" w:styleId="Hyperlink">
+  <w:style w:type="character" w:styleId="Hipervnculo">
     <w:name w:val="Hyperlink"/>
-    <w:basedOn w:val="DefaultParagraphFont"/>
+    <w:basedOn w:val="Fuentedeprrafopredeter"/>
     <w:uiPriority w:val="99"/>
     <w:unhideWhenUsed/>
     <w:rsid w:val="00135D09"/>
@@ -3893,9 +3873,9 @@
       <w:u w:val="single"/>
     </w:rPr>
   </w:style>
-  <w:style w:type="character" w:styleId="UnresolvedMention">
+  <w:style w:type="character" w:styleId="Mencinsinresolver">
     <w:name w:val="Unresolved Mention"/>
-    <w:basedOn w:val="DefaultParagraphFont"/>
+    <w:basedOn w:val="Fuentedeprrafopredeter"/>
     <w:uiPriority w:val="99"/>
     <w:semiHidden/>
     <w:unhideWhenUsed/>

</xml_diff>